<commit_message>
Add: New Exp; Update: notes.txt
</commit_message>
<xml_diff>
--- a/main/Meesho/Data_Scientist_1/common.docx
+++ b/main/Meesho/Data_Scientist_1/common.docx
@@ -6,7 +6,7 @@
       <w:pPr>
         <w:pStyle w:val="Title"/>
         <w:pBdr>
-          <w:bottom w:val="single" w:sz="8" w:space="4" w:color="4F81BD"/>
+          <w:bottom w:val="single" w:color="4F81BD" w:sz="8" w:space="4"/>
         </w:pBdr>
         <w:spacing w:after="300"/>
         <w:rPr>
@@ -81,18 +81,18 @@
         </w:numPr>
         <w:spacing w:line="240" w:lineRule="auto"/>
         <w:rPr>
-          <w:rFonts w:asciiTheme="majorHAnsi" w:eastAsiaTheme="majorEastAsia" w:hAnsiTheme="majorHAnsi" w:cstheme="majorBidi"/>
-        </w:rPr>
-      </w:pPr>
-      <w:r>
-        <w:rPr>
-          <w:rFonts w:asciiTheme="majorHAnsi" w:eastAsiaTheme="majorEastAsia" w:hAnsiTheme="majorHAnsi" w:cstheme="majorBidi"/>
+          <w:rFonts w:asciiTheme="majorHAnsi" w:hAnsiTheme="majorHAnsi" w:eastAsiaTheme="majorEastAsia" w:cstheme="majorBidi"/>
+        </w:rPr>
+      </w:pPr>
+      <w:r>
+        <w:rPr>
+          <w:rFonts w:asciiTheme="majorHAnsi" w:hAnsiTheme="majorHAnsi" w:eastAsiaTheme="majorEastAsia" w:cstheme="majorBidi"/>
         </w:rPr>
         <w:t>Test: Yes. (</w:t>
       </w:r>
       <w:r>
         <w:rPr>
-          <w:rFonts w:asciiTheme="majorHAnsi" w:eastAsiaTheme="majorEastAsia" w:hAnsiTheme="majorHAnsi" w:cstheme="majorBidi"/>
+          <w:rFonts w:asciiTheme="majorHAnsi" w:hAnsiTheme="majorHAnsi" w:eastAsiaTheme="majorEastAsia" w:cstheme="majorBidi"/>
         </w:rPr>
         <w:t>Online)</w:t>
       </w:r>
@@ -106,30 +106,30 @@
         </w:numPr>
         <w:spacing w:line="240" w:lineRule="auto"/>
         <w:rPr>
-          <w:rFonts w:asciiTheme="majorHAnsi" w:eastAsiaTheme="majorEastAsia" w:hAnsiTheme="majorHAnsi" w:cstheme="majorBidi"/>
-        </w:rPr>
-      </w:pPr>
-      <w:r>
-        <w:rPr>
-          <w:rFonts w:asciiTheme="majorHAnsi" w:eastAsiaTheme="majorEastAsia" w:hAnsiTheme="majorHAnsi" w:cstheme="majorBidi"/>
+          <w:rFonts w:asciiTheme="majorHAnsi" w:hAnsiTheme="majorHAnsi" w:eastAsiaTheme="majorEastAsia" w:cstheme="majorBidi"/>
+        </w:rPr>
+      </w:pPr>
+      <w:r>
+        <w:rPr>
+          <w:rFonts w:asciiTheme="majorHAnsi" w:hAnsiTheme="majorHAnsi" w:eastAsiaTheme="majorEastAsia" w:cstheme="majorBidi"/>
         </w:rPr>
         <w:t xml:space="preserve">Interview Mode: Physical </w:t>
       </w:r>
       <w:r>
         <w:rPr>
-          <w:rFonts w:asciiTheme="majorHAnsi" w:eastAsiaTheme="majorEastAsia" w:hAnsiTheme="majorHAnsi" w:cstheme="majorBidi"/>
+          <w:rFonts w:asciiTheme="majorHAnsi" w:hAnsiTheme="majorHAnsi" w:eastAsiaTheme="majorEastAsia" w:cstheme="majorBidi"/>
         </w:rPr>
         <w:t>(</w:t>
       </w:r>
       <w:r>
         <w:rPr>
-          <w:rFonts w:asciiTheme="majorHAnsi" w:eastAsiaTheme="majorEastAsia" w:hAnsiTheme="majorHAnsi" w:cstheme="majorBidi"/>
+          <w:rFonts w:asciiTheme="majorHAnsi" w:hAnsiTheme="majorHAnsi" w:eastAsiaTheme="majorEastAsia" w:cstheme="majorBidi"/>
         </w:rPr>
         <w:t>OCCAP</w:t>
       </w:r>
       <w:r>
         <w:rPr>
-          <w:rFonts w:asciiTheme="majorHAnsi" w:eastAsiaTheme="majorEastAsia" w:hAnsiTheme="majorHAnsi" w:cstheme="majorBidi"/>
+          <w:rFonts w:asciiTheme="majorHAnsi" w:hAnsiTheme="majorHAnsi" w:eastAsiaTheme="majorEastAsia" w:cstheme="majorBidi"/>
         </w:rPr>
         <w:t>)</w:t>
       </w:r>
@@ -138,13 +138,13 @@
       <w:pPr>
         <w:spacing w:line="240" w:lineRule="auto"/>
         <w:rPr>
-          <w:rFonts w:asciiTheme="majorHAnsi" w:eastAsiaTheme="majorEastAsia" w:hAnsiTheme="majorHAnsi" w:cstheme="majorBidi"/>
+          <w:rFonts w:asciiTheme="majorHAnsi" w:hAnsiTheme="majorHAnsi" w:eastAsiaTheme="majorEastAsia" w:cstheme="majorBidi"/>
           <w:color w:val="60CAF3" w:themeColor="accent4" w:themeTint="99"/>
         </w:rPr>
       </w:pPr>
       <w:r>
         <w:rPr>
-          <w:rFonts w:asciiTheme="majorHAnsi" w:eastAsiaTheme="majorEastAsia" w:hAnsiTheme="majorHAnsi" w:cstheme="majorBidi"/>
+          <w:rFonts w:asciiTheme="majorHAnsi" w:hAnsiTheme="majorHAnsi" w:eastAsiaTheme="majorEastAsia" w:cstheme="majorBidi"/>
           <w:color w:val="60CAF3" w:themeColor="accent4" w:themeTint="99"/>
         </w:rPr>
         <w:t>---------------------------------------------------------------------------------------------------------------</w:t>
@@ -172,7 +172,7 @@
       <w:pPr>
         <w:spacing w:line="240" w:lineRule="auto"/>
         <w:rPr>
-          <w:rFonts w:asciiTheme="majorHAnsi" w:eastAsiaTheme="majorEastAsia" w:hAnsiTheme="majorHAnsi" w:cstheme="majorBidi"/>
+          <w:rFonts w:asciiTheme="majorHAnsi" w:hAnsiTheme="majorHAnsi" w:eastAsiaTheme="majorEastAsia" w:cstheme="majorBidi"/>
         </w:rPr>
       </w:pPr>
     </w:p>
@@ -180,14 +180,14 @@
       <w:pPr>
         <w:spacing w:after="200" w:line="240" w:lineRule="auto"/>
         <w:rPr>
-          <w:rFonts w:asciiTheme="majorHAnsi" w:eastAsiaTheme="majorEastAsia" w:hAnsiTheme="majorHAnsi" w:cstheme="majorBidi"/>
-          <w:sz w:val="22"/>
-          <w:szCs w:val="22"/>
-        </w:rPr>
-      </w:pPr>
-      <w:r>
-        <w:rPr>
-          <w:rFonts w:asciiTheme="majorHAnsi" w:eastAsiaTheme="majorEastAsia" w:hAnsiTheme="majorHAnsi" w:cstheme="majorBidi"/>
+          <w:rFonts w:asciiTheme="majorHAnsi" w:hAnsiTheme="majorHAnsi" w:eastAsiaTheme="majorEastAsia" w:cstheme="majorBidi"/>
+          <w:sz w:val="22"/>
+          <w:szCs w:val="22"/>
+        </w:rPr>
+      </w:pPr>
+      <w:r>
+        <w:rPr>
+          <w:rFonts w:asciiTheme="majorHAnsi" w:hAnsiTheme="majorHAnsi" w:eastAsiaTheme="majorEastAsia" w:cstheme="majorBidi"/>
           <w:b/>
           <w:bCs/>
           <w:sz w:val="22"/>
@@ -197,7 +197,7 @@
       </w:r>
       <w:r>
         <w:rPr>
-          <w:rFonts w:asciiTheme="majorHAnsi" w:eastAsiaTheme="majorEastAsia" w:hAnsiTheme="majorHAnsi" w:cstheme="majorBidi"/>
+          <w:rFonts w:asciiTheme="majorHAnsi" w:hAnsiTheme="majorHAnsi" w:eastAsiaTheme="majorEastAsia" w:cstheme="majorBidi"/>
           <w:sz w:val="22"/>
           <w:szCs w:val="22"/>
         </w:rPr>
@@ -205,7 +205,7 @@
       </w:r>
       <w:r>
         <w:rPr>
-          <w:rFonts w:asciiTheme="majorHAnsi" w:eastAsiaTheme="majorEastAsia" w:hAnsiTheme="majorHAnsi" w:cstheme="majorBidi"/>
+          <w:rFonts w:asciiTheme="majorHAnsi" w:hAnsiTheme="majorHAnsi" w:eastAsiaTheme="majorEastAsia" w:cstheme="majorBidi"/>
           <w:sz w:val="22"/>
           <w:szCs w:val="22"/>
         </w:rPr>
@@ -216,7 +216,7 @@
       <w:pPr>
         <w:spacing w:after="200" w:line="240" w:lineRule="auto"/>
         <w:rPr>
-          <w:rFonts w:asciiTheme="majorHAnsi" w:eastAsiaTheme="majorEastAsia" w:hAnsiTheme="majorHAnsi" w:cstheme="majorBidi"/>
+          <w:rFonts w:asciiTheme="majorHAnsi" w:hAnsiTheme="majorHAnsi" w:eastAsiaTheme="majorEastAsia" w:cstheme="majorBidi"/>
           <w:b/>
           <w:bCs/>
           <w:color w:val="365F91"/>
@@ -226,7 +226,7 @@
       </w:pPr>
       <w:r>
         <w:rPr>
-          <w:rFonts w:asciiTheme="majorHAnsi" w:eastAsiaTheme="majorEastAsia" w:hAnsiTheme="majorHAnsi" w:cstheme="majorBidi"/>
+          <w:rFonts w:asciiTheme="majorHAnsi" w:hAnsiTheme="majorHAnsi" w:eastAsiaTheme="majorEastAsia" w:cstheme="majorBidi"/>
           <w:b/>
           <w:bCs/>
           <w:sz w:val="22"/>
@@ -236,7 +236,7 @@
       </w:r>
       <w:r>
         <w:rPr>
-          <w:rFonts w:asciiTheme="majorHAnsi" w:eastAsiaTheme="majorEastAsia" w:hAnsiTheme="majorHAnsi" w:cstheme="majorBidi"/>
+          <w:rFonts w:asciiTheme="majorHAnsi" w:hAnsiTheme="majorHAnsi" w:eastAsiaTheme="majorEastAsia" w:cstheme="majorBidi"/>
           <w:sz w:val="22"/>
           <w:szCs w:val="22"/>
         </w:rPr>
@@ -244,7 +244,7 @@
       </w:r>
       <w:r>
         <w:rPr>
-          <w:rFonts w:asciiTheme="majorHAnsi" w:eastAsiaTheme="majorEastAsia" w:hAnsiTheme="majorHAnsi" w:cstheme="majorBidi"/>
+          <w:rFonts w:asciiTheme="majorHAnsi" w:hAnsiTheme="majorHAnsi" w:eastAsiaTheme="majorEastAsia" w:cstheme="majorBidi"/>
           <w:sz w:val="22"/>
           <w:szCs w:val="22"/>
         </w:rPr>
@@ -255,7 +255,7 @@
       <w:pPr>
         <w:spacing w:after="200" w:line="240" w:lineRule="auto"/>
         <w:rPr>
-          <w:rFonts w:asciiTheme="majorHAnsi" w:eastAsiaTheme="majorEastAsia" w:hAnsiTheme="majorHAnsi" w:cstheme="majorBidi"/>
+          <w:rFonts w:asciiTheme="majorHAnsi" w:hAnsiTheme="majorHAnsi" w:eastAsiaTheme="majorEastAsia" w:cstheme="majorBidi"/>
           <w:b/>
           <w:bCs/>
           <w:color w:val="365F91"/>
@@ -265,7 +265,7 @@
       </w:pPr>
       <w:r>
         <w:rPr>
-          <w:rFonts w:asciiTheme="majorHAnsi" w:eastAsiaTheme="majorEastAsia" w:hAnsiTheme="majorHAnsi" w:cstheme="majorBidi"/>
+          <w:rFonts w:asciiTheme="majorHAnsi" w:hAnsiTheme="majorHAnsi" w:eastAsiaTheme="majorEastAsia" w:cstheme="majorBidi"/>
           <w:b/>
           <w:bCs/>
           <w:color w:val="365F91"/>
@@ -302,17 +302,17 @@
       <w:pPr>
         <w:spacing w:line="259" w:lineRule="auto"/>
         <w:rPr>
-          <w:rFonts w:ascii="Aptos" w:eastAsia="Aptos" w:hAnsi="Aptos" w:cs="Times New Roman"/>
-          <w:kern w:val="2"/>
-          <w:sz w:val="22"/>
-          <w:szCs w:val="22"/>
-          <w:lang w:val="en-IN" w:eastAsia="en-US"/>
-          <w14:ligatures w14:val="standardContextual"/>
-        </w:rPr>
-      </w:pPr>
-      <w:r>
-        <w:rPr>
-          <w:rFonts w:ascii="Aptos" w:eastAsia="Aptos" w:hAnsi="Aptos" w:cs="Times New Roman"/>
+          <w:rFonts w:ascii="Aptos" w:hAnsi="Aptos" w:eastAsia="Aptos" w:cs="Times New Roman"/>
+          <w:kern w:val="2"/>
+          <w:sz w:val="22"/>
+          <w:szCs w:val="22"/>
+          <w:lang w:val="en-IN" w:eastAsia="en-US"/>
+          <w14:ligatures w14:val="standardContextual"/>
+        </w:rPr>
+      </w:pPr>
+      <w:r>
+        <w:rPr>
+          <w:rFonts w:ascii="Aptos" w:hAnsi="Aptos" w:eastAsia="Aptos" w:cs="Times New Roman"/>
           <w:kern w:val="2"/>
           <w:sz w:val="22"/>
           <w:szCs w:val="22"/>
@@ -331,17 +331,17 @@
         <w:spacing w:line="259" w:lineRule="auto"/>
         <w:contextualSpacing/>
         <w:rPr>
-          <w:rFonts w:ascii="Aptos" w:eastAsia="Aptos" w:hAnsi="Aptos" w:cs="Times New Roman"/>
-          <w:kern w:val="2"/>
-          <w:sz w:val="22"/>
-          <w:szCs w:val="22"/>
-          <w:lang w:val="en-IN" w:eastAsia="en-US"/>
-          <w14:ligatures w14:val="standardContextual"/>
-        </w:rPr>
-      </w:pPr>
-      <w:r>
-        <w:rPr>
-          <w:rFonts w:ascii="Aptos" w:eastAsia="Aptos" w:hAnsi="Aptos" w:cs="Times New Roman"/>
+          <w:rFonts w:ascii="Aptos" w:hAnsi="Aptos" w:eastAsia="Aptos" w:cs="Times New Roman"/>
+          <w:kern w:val="2"/>
+          <w:sz w:val="22"/>
+          <w:szCs w:val="22"/>
+          <w:lang w:val="en-IN" w:eastAsia="en-US"/>
+          <w14:ligatures w14:val="standardContextual"/>
+        </w:rPr>
+      </w:pPr>
+      <w:r>
+        <w:rPr>
+          <w:rFonts w:ascii="Aptos" w:hAnsi="Aptos" w:eastAsia="Aptos" w:cs="Times New Roman"/>
           <w:kern w:val="2"/>
           <w:sz w:val="22"/>
           <w:szCs w:val="22"/>
@@ -353,7 +353,7 @@
       <w:proofErr w:type="spellStart"/>
       <w:r>
         <w:rPr>
-          <w:rFonts w:ascii="Aptos" w:eastAsia="Aptos" w:hAnsi="Aptos" w:cs="Times New Roman"/>
+          <w:rFonts w:ascii="Aptos" w:hAnsi="Aptos" w:eastAsia="Aptos" w:cs="Times New Roman"/>
           <w:kern w:val="2"/>
           <w:sz w:val="22"/>
           <w:szCs w:val="22"/>
@@ -365,7 +365,7 @@
       <w:proofErr w:type="spellEnd"/>
       <w:r>
         <w:rPr>
-          <w:rFonts w:ascii="Aptos" w:eastAsia="Aptos" w:hAnsi="Aptos" w:cs="Times New Roman"/>
+          <w:rFonts w:ascii="Aptos" w:hAnsi="Aptos" w:eastAsia="Aptos" w:cs="Times New Roman"/>
           <w:kern w:val="2"/>
           <w:sz w:val="22"/>
           <w:szCs w:val="22"/>
@@ -377,7 +377,7 @@
       <w:proofErr w:type="spellStart"/>
       <w:r>
         <w:rPr>
-          <w:rFonts w:ascii="Aptos" w:eastAsia="Aptos" w:hAnsi="Aptos" w:cs="Times New Roman"/>
+          <w:rFonts w:ascii="Aptos" w:hAnsi="Aptos" w:eastAsia="Aptos" w:cs="Times New Roman"/>
           <w:kern w:val="2"/>
           <w:sz w:val="22"/>
           <w:szCs w:val="22"/>
@@ -389,7 +389,7 @@
       <w:proofErr w:type="spellEnd"/>
       <w:r>
         <w:rPr>
-          <w:rFonts w:ascii="Aptos" w:eastAsia="Aptos" w:hAnsi="Aptos" w:cs="Times New Roman"/>
+          <w:rFonts w:ascii="Aptos" w:hAnsi="Aptos" w:eastAsia="Aptos" w:cs="Times New Roman"/>
           <w:kern w:val="2"/>
           <w:sz w:val="22"/>
           <w:szCs w:val="22"/>
@@ -408,17 +408,17 @@
         <w:spacing w:line="259" w:lineRule="auto"/>
         <w:contextualSpacing/>
         <w:rPr>
-          <w:rFonts w:ascii="Aptos" w:eastAsia="Aptos" w:hAnsi="Aptos" w:cs="Times New Roman"/>
-          <w:kern w:val="2"/>
-          <w:sz w:val="22"/>
-          <w:szCs w:val="22"/>
-          <w:lang w:val="en-IN" w:eastAsia="en-US"/>
-          <w14:ligatures w14:val="standardContextual"/>
-        </w:rPr>
-      </w:pPr>
-      <w:r>
-        <w:rPr>
-          <w:rFonts w:ascii="Aptos" w:eastAsia="Aptos" w:hAnsi="Aptos" w:cs="Times New Roman"/>
+          <w:rFonts w:ascii="Aptos" w:hAnsi="Aptos" w:eastAsia="Aptos" w:cs="Times New Roman"/>
+          <w:kern w:val="2"/>
+          <w:sz w:val="22"/>
+          <w:szCs w:val="22"/>
+          <w:lang w:val="en-IN" w:eastAsia="en-US"/>
+          <w14:ligatures w14:val="standardContextual"/>
+        </w:rPr>
+      </w:pPr>
+      <w:r>
+        <w:rPr>
+          <w:rFonts w:ascii="Aptos" w:hAnsi="Aptos" w:eastAsia="Aptos" w:cs="Times New Roman"/>
           <w:kern w:val="2"/>
           <w:sz w:val="22"/>
           <w:szCs w:val="22"/>
@@ -437,17 +437,17 @@
         <w:spacing w:line="259" w:lineRule="auto"/>
         <w:contextualSpacing/>
         <w:rPr>
-          <w:rFonts w:ascii="Aptos" w:eastAsia="Aptos" w:hAnsi="Aptos" w:cs="Times New Roman"/>
-          <w:kern w:val="2"/>
-          <w:sz w:val="22"/>
-          <w:szCs w:val="22"/>
-          <w:lang w:val="en-IN" w:eastAsia="en-US"/>
-          <w14:ligatures w14:val="standardContextual"/>
-        </w:rPr>
-      </w:pPr>
-      <w:r>
-        <w:rPr>
-          <w:rFonts w:ascii="Aptos" w:eastAsia="Aptos" w:hAnsi="Aptos" w:cs="Times New Roman"/>
+          <w:rFonts w:ascii="Aptos" w:hAnsi="Aptos" w:eastAsia="Aptos" w:cs="Times New Roman"/>
+          <w:kern w:val="2"/>
+          <w:sz w:val="22"/>
+          <w:szCs w:val="22"/>
+          <w:lang w:val="en-IN" w:eastAsia="en-US"/>
+          <w14:ligatures w14:val="standardContextual"/>
+        </w:rPr>
+      </w:pPr>
+      <w:r>
+        <w:rPr>
+          <w:rFonts w:ascii="Aptos" w:hAnsi="Aptos" w:eastAsia="Aptos" w:cs="Times New Roman"/>
           <w:kern w:val="2"/>
           <w:sz w:val="22"/>
           <w:szCs w:val="22"/>
@@ -466,17 +466,17 @@
         <w:spacing w:line="259" w:lineRule="auto"/>
         <w:contextualSpacing/>
         <w:rPr>
-          <w:rFonts w:ascii="Aptos" w:eastAsia="Aptos" w:hAnsi="Aptos" w:cs="Times New Roman"/>
-          <w:kern w:val="2"/>
-          <w:sz w:val="22"/>
-          <w:szCs w:val="22"/>
-          <w:lang w:val="en-IN" w:eastAsia="en-US"/>
-          <w14:ligatures w14:val="standardContextual"/>
-        </w:rPr>
-      </w:pPr>
-      <w:r>
-        <w:rPr>
-          <w:rFonts w:ascii="Aptos" w:eastAsia="Aptos" w:hAnsi="Aptos" w:cs="Times New Roman"/>
+          <w:rFonts w:ascii="Aptos" w:hAnsi="Aptos" w:eastAsia="Aptos" w:cs="Times New Roman"/>
+          <w:kern w:val="2"/>
+          <w:sz w:val="22"/>
+          <w:szCs w:val="22"/>
+          <w:lang w:val="en-IN" w:eastAsia="en-US"/>
+          <w14:ligatures w14:val="standardContextual"/>
+        </w:rPr>
+      </w:pPr>
+      <w:r>
+        <w:rPr>
+          <w:rFonts w:ascii="Aptos" w:hAnsi="Aptos" w:eastAsia="Aptos" w:cs="Times New Roman"/>
           <w:kern w:val="2"/>
           <w:sz w:val="22"/>
           <w:szCs w:val="22"/>
@@ -495,17 +495,17 @@
         <w:spacing w:line="259" w:lineRule="auto"/>
         <w:contextualSpacing/>
         <w:rPr>
-          <w:rFonts w:ascii="Aptos" w:eastAsia="Aptos" w:hAnsi="Aptos" w:cs="Times New Roman"/>
-          <w:kern w:val="2"/>
-          <w:sz w:val="22"/>
-          <w:szCs w:val="22"/>
-          <w:lang w:val="en-IN" w:eastAsia="en-US"/>
-          <w14:ligatures w14:val="standardContextual"/>
-        </w:rPr>
-      </w:pPr>
-      <w:r>
-        <w:rPr>
-          <w:rFonts w:ascii="Aptos" w:eastAsia="Aptos" w:hAnsi="Aptos" w:cs="Times New Roman"/>
+          <w:rFonts w:ascii="Aptos" w:hAnsi="Aptos" w:eastAsia="Aptos" w:cs="Times New Roman"/>
+          <w:kern w:val="2"/>
+          <w:sz w:val="22"/>
+          <w:szCs w:val="22"/>
+          <w:lang w:val="en-IN" w:eastAsia="en-US"/>
+          <w14:ligatures w14:val="standardContextual"/>
+        </w:rPr>
+      </w:pPr>
+      <w:r>
+        <w:rPr>
+          <w:rFonts w:ascii="Aptos" w:hAnsi="Aptos" w:eastAsia="Aptos" w:cs="Times New Roman"/>
           <w:kern w:val="2"/>
           <w:sz w:val="22"/>
           <w:szCs w:val="22"/>
@@ -524,17 +524,17 @@
         <w:spacing w:line="259" w:lineRule="auto"/>
         <w:contextualSpacing/>
         <w:rPr>
-          <w:rFonts w:ascii="Aptos" w:eastAsia="Aptos" w:hAnsi="Aptos" w:cs="Times New Roman"/>
-          <w:kern w:val="2"/>
-          <w:sz w:val="22"/>
-          <w:szCs w:val="22"/>
-          <w:lang w:val="en-IN" w:eastAsia="en-US"/>
-          <w14:ligatures w14:val="standardContextual"/>
-        </w:rPr>
-      </w:pPr>
-      <w:r>
-        <w:rPr>
-          <w:rFonts w:ascii="Aptos" w:eastAsia="Aptos" w:hAnsi="Aptos" w:cs="Times New Roman"/>
+          <w:rFonts w:ascii="Aptos" w:hAnsi="Aptos" w:eastAsia="Aptos" w:cs="Times New Roman"/>
+          <w:kern w:val="2"/>
+          <w:sz w:val="22"/>
+          <w:szCs w:val="22"/>
+          <w:lang w:val="en-IN" w:eastAsia="en-US"/>
+          <w14:ligatures w14:val="standardContextual"/>
+        </w:rPr>
+      </w:pPr>
+      <w:r>
+        <w:rPr>
+          <w:rFonts w:ascii="Aptos" w:hAnsi="Aptos" w:eastAsia="Aptos" w:cs="Times New Roman"/>
           <w:kern w:val="2"/>
           <w:sz w:val="22"/>
           <w:szCs w:val="22"/>
@@ -553,17 +553,17 @@
         <w:spacing w:line="259" w:lineRule="auto"/>
         <w:contextualSpacing/>
         <w:rPr>
-          <w:rFonts w:ascii="Aptos" w:eastAsia="Aptos" w:hAnsi="Aptos" w:cs="Times New Roman"/>
-          <w:kern w:val="2"/>
-          <w:sz w:val="22"/>
-          <w:szCs w:val="22"/>
-          <w:lang w:val="en-IN" w:eastAsia="en-US"/>
-          <w14:ligatures w14:val="standardContextual"/>
-        </w:rPr>
-      </w:pPr>
-      <w:r>
-        <w:rPr>
-          <w:rFonts w:ascii="Aptos" w:eastAsia="Aptos" w:hAnsi="Aptos" w:cs="Times New Roman"/>
+          <w:rFonts w:ascii="Aptos" w:hAnsi="Aptos" w:eastAsia="Aptos" w:cs="Times New Roman"/>
+          <w:kern w:val="2"/>
+          <w:sz w:val="22"/>
+          <w:szCs w:val="22"/>
+          <w:lang w:val="en-IN" w:eastAsia="en-US"/>
+          <w14:ligatures w14:val="standardContextual"/>
+        </w:rPr>
+      </w:pPr>
+      <w:r>
+        <w:rPr>
+          <w:rFonts w:ascii="Aptos" w:hAnsi="Aptos" w:eastAsia="Aptos" w:cs="Times New Roman"/>
           <w:kern w:val="2"/>
           <w:sz w:val="22"/>
           <w:szCs w:val="22"/>
@@ -582,17 +582,17 @@
         <w:spacing w:line="259" w:lineRule="auto"/>
         <w:contextualSpacing/>
         <w:rPr>
-          <w:rFonts w:ascii="Aptos" w:eastAsia="Aptos" w:hAnsi="Aptos" w:cs="Times New Roman"/>
-          <w:kern w:val="2"/>
-          <w:sz w:val="22"/>
-          <w:szCs w:val="22"/>
-          <w:lang w:val="en-IN" w:eastAsia="en-US"/>
-          <w14:ligatures w14:val="standardContextual"/>
-        </w:rPr>
-      </w:pPr>
-      <w:r>
-        <w:rPr>
-          <w:rFonts w:ascii="Aptos" w:eastAsia="Aptos" w:hAnsi="Aptos" w:cs="Times New Roman"/>
+          <w:rFonts w:ascii="Aptos" w:hAnsi="Aptos" w:eastAsia="Aptos" w:cs="Times New Roman"/>
+          <w:kern w:val="2"/>
+          <w:sz w:val="22"/>
+          <w:szCs w:val="22"/>
+          <w:lang w:val="en-IN" w:eastAsia="en-US"/>
+          <w14:ligatures w14:val="standardContextual"/>
+        </w:rPr>
+      </w:pPr>
+      <w:r>
+        <w:rPr>
+          <w:rFonts w:ascii="Aptos" w:hAnsi="Aptos" w:eastAsia="Aptos" w:cs="Times New Roman"/>
           <w:kern w:val="2"/>
           <w:sz w:val="22"/>
           <w:szCs w:val="22"/>
@@ -603,7 +603,7 @@
       </w:r>
       <w:r>
         <w:rPr>
-          <w:rFonts w:ascii="Aptos" w:eastAsia="Aptos" w:hAnsi="Aptos" w:cs="Times New Roman"/>
+          <w:rFonts w:ascii="Aptos" w:hAnsi="Aptos" w:eastAsia="Aptos" w:cs="Times New Roman"/>
           <w:kern w:val="2"/>
           <w:sz w:val="22"/>
           <w:szCs w:val="22"/>
@@ -613,22 +613,20 @@
         <w:lastRenderedPageBreak/>
         <w:t xml:space="preserve">data) to 3 dimensions </w:t>
       </w:r>
-      <w:proofErr w:type="gramStart"/>
-      <w:r>
-        <w:rPr>
-          <w:rFonts w:ascii="Aptos" w:eastAsia="Aptos" w:hAnsi="Aptos" w:cs="Times New Roman"/>
-          <w:kern w:val="2"/>
-          <w:sz w:val="22"/>
-          <w:szCs w:val="22"/>
-          <w:lang w:val="en-IN" w:eastAsia="en-US"/>
-          <w14:ligatures w14:val="standardContextual"/>
-        </w:rPr>
-        <w:t>space(</w:t>
-      </w:r>
-      <w:proofErr w:type="gramEnd"/>
-      <w:r>
-        <w:rPr>
-          <w:rFonts w:ascii="Aptos" w:eastAsia="Aptos" w:hAnsi="Aptos" w:cs="Times New Roman"/>
+      <w:r>
+        <w:rPr>
+          <w:rFonts w:ascii="Aptos" w:hAnsi="Aptos" w:eastAsia="Aptos" w:cs="Times New Roman"/>
+          <w:kern w:val="2"/>
+          <w:sz w:val="22"/>
+          <w:szCs w:val="22"/>
+          <w:lang w:val="en-IN" w:eastAsia="en-US"/>
+          <w14:ligatures w14:val="standardContextual"/>
+        </w:rPr>
+        <w:t>space (</w:t>
+      </w:r>
+      <w:r>
+        <w:rPr>
+          <w:rFonts w:ascii="Aptos" w:hAnsi="Aptos" w:eastAsia="Aptos" w:cs="Times New Roman"/>
           <w:kern w:val="2"/>
           <w:sz w:val="22"/>
           <w:szCs w:val="22"/>
@@ -637,22 +635,20 @@
         </w:rPr>
         <w:t xml:space="preserve">gave an example). What number of </w:t>
       </w:r>
-      <w:proofErr w:type="gramStart"/>
-      <w:r>
-        <w:rPr>
-          <w:rFonts w:ascii="Aptos" w:eastAsia="Aptos" w:hAnsi="Aptos" w:cs="Times New Roman"/>
-          <w:kern w:val="2"/>
-          <w:sz w:val="22"/>
-          <w:szCs w:val="22"/>
-          <w:lang w:val="en-IN" w:eastAsia="en-US"/>
-          <w14:ligatures w14:val="standardContextual"/>
-        </w:rPr>
-        <w:t>dimension</w:t>
-      </w:r>
-      <w:proofErr w:type="gramEnd"/>
-      <w:r>
-        <w:rPr>
-          <w:rFonts w:ascii="Aptos" w:eastAsia="Aptos" w:hAnsi="Aptos" w:cs="Times New Roman"/>
+      <w:r>
+        <w:rPr>
+          <w:rFonts w:ascii="Aptos" w:hAnsi="Aptos" w:eastAsia="Aptos" w:cs="Times New Roman"/>
+          <w:kern w:val="2"/>
+          <w:sz w:val="22"/>
+          <w:szCs w:val="22"/>
+          <w:lang w:val="en-IN" w:eastAsia="en-US"/>
+          <w14:ligatures w14:val="standardContextual"/>
+        </w:rPr>
+        <w:t>dimensions</w:t>
+      </w:r>
+      <w:r>
+        <w:rPr>
+          <w:rFonts w:ascii="Aptos" w:hAnsi="Aptos" w:eastAsia="Aptos" w:cs="Times New Roman"/>
           <w:kern w:val="2"/>
           <w:sz w:val="22"/>
           <w:szCs w:val="22"/>
@@ -671,17 +667,17 @@
         <w:spacing w:line="259" w:lineRule="auto"/>
         <w:contextualSpacing/>
         <w:rPr>
-          <w:rFonts w:ascii="Aptos" w:eastAsia="Aptos" w:hAnsi="Aptos" w:cs="Times New Roman"/>
-          <w:kern w:val="2"/>
-          <w:sz w:val="22"/>
-          <w:szCs w:val="22"/>
-          <w:lang w:val="en-IN" w:eastAsia="en-US"/>
-          <w14:ligatures w14:val="standardContextual"/>
-        </w:rPr>
-      </w:pPr>
-      <w:r>
-        <w:rPr>
-          <w:rFonts w:ascii="Aptos" w:eastAsia="Aptos" w:hAnsi="Aptos" w:cs="Times New Roman"/>
+          <w:rFonts w:ascii="Aptos" w:hAnsi="Aptos" w:eastAsia="Aptos" w:cs="Times New Roman"/>
+          <w:kern w:val="2"/>
+          <w:sz w:val="22"/>
+          <w:szCs w:val="22"/>
+          <w:lang w:val="en-IN" w:eastAsia="en-US"/>
+          <w14:ligatures w14:val="standardContextual"/>
+        </w:rPr>
+      </w:pPr>
+      <w:r>
+        <w:rPr>
+          <w:rFonts w:ascii="Aptos" w:hAnsi="Aptos" w:eastAsia="Aptos" w:cs="Times New Roman"/>
           <w:kern w:val="2"/>
           <w:sz w:val="22"/>
           <w:szCs w:val="22"/>
@@ -700,17 +696,17 @@
         <w:spacing w:line="259" w:lineRule="auto"/>
         <w:contextualSpacing/>
         <w:rPr>
-          <w:rFonts w:ascii="Aptos" w:eastAsia="Aptos" w:hAnsi="Aptos" w:cs="Times New Roman"/>
-          <w:kern w:val="2"/>
-          <w:sz w:val="22"/>
-          <w:szCs w:val="22"/>
-          <w:lang w:val="en-IN" w:eastAsia="en-US"/>
-          <w14:ligatures w14:val="standardContextual"/>
-        </w:rPr>
-      </w:pPr>
-      <w:r>
-        <w:rPr>
-          <w:rFonts w:ascii="Aptos" w:eastAsia="Aptos" w:hAnsi="Aptos" w:cs="Times New Roman"/>
+          <w:rFonts w:ascii="Aptos" w:hAnsi="Aptos" w:eastAsia="Aptos" w:cs="Times New Roman"/>
+          <w:kern w:val="2"/>
+          <w:sz w:val="22"/>
+          <w:szCs w:val="22"/>
+          <w:lang w:val="en-IN" w:eastAsia="en-US"/>
+          <w14:ligatures w14:val="standardContextual"/>
+        </w:rPr>
+      </w:pPr>
+      <w:r>
+        <w:rPr>
+          <w:rFonts w:ascii="Aptos" w:hAnsi="Aptos" w:eastAsia="Aptos" w:cs="Times New Roman"/>
           <w:kern w:val="2"/>
           <w:sz w:val="22"/>
           <w:szCs w:val="22"/>
@@ -729,17 +725,17 @@
         <w:spacing w:line="259" w:lineRule="auto"/>
         <w:contextualSpacing/>
         <w:rPr>
-          <w:rFonts w:ascii="Aptos" w:eastAsia="Aptos" w:hAnsi="Aptos" w:cs="Times New Roman"/>
-          <w:kern w:val="2"/>
-          <w:sz w:val="22"/>
-          <w:szCs w:val="22"/>
-          <w:lang w:val="en-IN" w:eastAsia="en-US"/>
-          <w14:ligatures w14:val="standardContextual"/>
-        </w:rPr>
-      </w:pPr>
-      <w:r>
-        <w:rPr>
-          <w:rFonts w:ascii="Aptos" w:eastAsia="Aptos" w:hAnsi="Aptos" w:cs="Times New Roman"/>
+          <w:rFonts w:ascii="Aptos" w:hAnsi="Aptos" w:eastAsia="Aptos" w:cs="Times New Roman"/>
+          <w:kern w:val="2"/>
+          <w:sz w:val="22"/>
+          <w:szCs w:val="22"/>
+          <w:lang w:val="en-IN" w:eastAsia="en-US"/>
+          <w14:ligatures w14:val="standardContextual"/>
+        </w:rPr>
+      </w:pPr>
+      <w:r>
+        <w:rPr>
+          <w:rFonts w:ascii="Aptos" w:hAnsi="Aptos" w:eastAsia="Aptos" w:cs="Times New Roman"/>
           <w:kern w:val="2"/>
           <w:sz w:val="22"/>
           <w:szCs w:val="22"/>
@@ -751,7 +747,7 @@
       <w:proofErr w:type="spellStart"/>
       <w:r>
         <w:rPr>
-          <w:rFonts w:ascii="Aptos" w:eastAsia="Aptos" w:hAnsi="Aptos" w:cs="Times New Roman"/>
+          <w:rFonts w:ascii="Aptos" w:hAnsi="Aptos" w:eastAsia="Aptos" w:cs="Times New Roman"/>
           <w:kern w:val="2"/>
           <w:sz w:val="22"/>
           <w:szCs w:val="22"/>
@@ -763,7 +759,7 @@
       <w:proofErr w:type="spellEnd"/>
       <w:r>
         <w:rPr>
-          <w:rFonts w:ascii="Aptos" w:eastAsia="Aptos" w:hAnsi="Aptos" w:cs="Times New Roman"/>
+          <w:rFonts w:ascii="Aptos" w:hAnsi="Aptos" w:eastAsia="Aptos" w:cs="Times New Roman"/>
           <w:kern w:val="2"/>
           <w:sz w:val="22"/>
           <w:szCs w:val="22"/>
@@ -782,17 +778,17 @@
         <w:spacing w:line="259" w:lineRule="auto"/>
         <w:contextualSpacing/>
         <w:rPr>
-          <w:rFonts w:ascii="Aptos" w:eastAsia="Aptos" w:hAnsi="Aptos" w:cs="Times New Roman"/>
-          <w:kern w:val="2"/>
-          <w:sz w:val="22"/>
-          <w:szCs w:val="22"/>
-          <w:lang w:val="en-IN" w:eastAsia="en-US"/>
-          <w14:ligatures w14:val="standardContextual"/>
-        </w:rPr>
-      </w:pPr>
-      <w:r>
-        <w:rPr>
-          <w:rFonts w:ascii="Aptos" w:eastAsia="Aptos" w:hAnsi="Aptos" w:cs="Times New Roman"/>
+          <w:rFonts w:ascii="Aptos" w:hAnsi="Aptos" w:eastAsia="Aptos" w:cs="Times New Roman"/>
+          <w:kern w:val="2"/>
+          <w:sz w:val="22"/>
+          <w:szCs w:val="22"/>
+          <w:lang w:val="en-IN" w:eastAsia="en-US"/>
+          <w14:ligatures w14:val="standardContextual"/>
+        </w:rPr>
+      </w:pPr>
+      <w:r>
+        <w:rPr>
+          <w:rFonts w:ascii="Aptos" w:hAnsi="Aptos" w:eastAsia="Aptos" w:cs="Times New Roman"/>
           <w:kern w:val="2"/>
           <w:sz w:val="22"/>
           <w:szCs w:val="22"/>
@@ -829,43 +825,67 @@
       <w:pPr>
         <w:spacing w:line="259" w:lineRule="auto"/>
         <w:rPr>
-          <w:rFonts w:ascii="Aptos" w:eastAsia="Aptos" w:hAnsi="Aptos" w:cs="Times New Roman"/>
-          <w:b/>
-          <w:bCs/>
-          <w:kern w:val="2"/>
-          <w:sz w:val="22"/>
-          <w:szCs w:val="22"/>
-          <w:lang w:val="en-IN" w:eastAsia="en-US"/>
-          <w14:ligatures w14:val="standardContextual"/>
-        </w:rPr>
-      </w:pPr>
-      <w:proofErr w:type="gramStart"/>
-      <w:r>
-        <w:rPr>
-          <w:rFonts w:ascii="Aptos" w:eastAsia="Aptos" w:hAnsi="Aptos" w:cs="Times New Roman"/>
-          <w:b/>
-          <w:bCs/>
-          <w:kern w:val="2"/>
-          <w:sz w:val="22"/>
-          <w:szCs w:val="22"/>
-          <w:lang w:val="en-IN" w:eastAsia="en-US"/>
-          <w14:ligatures w14:val="standardContextual"/>
-        </w:rPr>
-        <w:t>( checked</w:t>
-      </w:r>
-      <w:proofErr w:type="gramEnd"/>
-      <w:r>
-        <w:rPr>
-          <w:rFonts w:ascii="Aptos" w:eastAsia="Aptos" w:hAnsi="Aptos" w:cs="Times New Roman"/>
-          <w:b/>
-          <w:bCs/>
-          <w:kern w:val="2"/>
-          <w:sz w:val="22"/>
-          <w:szCs w:val="22"/>
-          <w:lang w:val="en-IN" w:eastAsia="en-US"/>
-          <w14:ligatures w14:val="standardContextual"/>
-        </w:rPr>
-        <w:t xml:space="preserve"> how will you deal with real world problem ):</w:t>
+          <w:rFonts w:ascii="Aptos" w:hAnsi="Aptos" w:eastAsia="Aptos" w:cs="Times New Roman"/>
+          <w:b w:val="1"/>
+          <w:bCs w:val="1"/>
+          <w:kern w:val="2"/>
+          <w:sz w:val="22"/>
+          <w:szCs w:val="22"/>
+          <w:lang w:val="en-IN" w:eastAsia="en-US"/>
+          <w14:ligatures w14:val="standardContextual"/>
+        </w:rPr>
+      </w:pPr>
+      <w:r>
+        <w:rPr>
+          <w:rFonts w:ascii="Aptos" w:hAnsi="Aptos" w:eastAsia="Aptos" w:cs="Times New Roman"/>
+          <w:b w:val="1"/>
+          <w:bCs w:val="1"/>
+          <w:kern w:val="2"/>
+          <w:sz w:val="22"/>
+          <w:szCs w:val="22"/>
+          <w:lang w:val="en-IN" w:eastAsia="en-US"/>
+          <w14:ligatures w14:val="standardContextual"/>
+        </w:rPr>
+        <w:t>(checked</w:t>
+      </w:r>
+      <w:r>
+        <w:rPr>
+          <w:rFonts w:ascii="Aptos" w:hAnsi="Aptos" w:eastAsia="Aptos" w:cs="Times New Roman"/>
+          <w:b w:val="1"/>
+          <w:bCs w:val="1"/>
+          <w:kern w:val="2"/>
+          <w:sz w:val="22"/>
+          <w:szCs w:val="22"/>
+          <w:lang w:val="en-IN" w:eastAsia="en-US"/>
+          <w14:ligatures w14:val="standardContextual"/>
+        </w:rPr>
+        <w:t xml:space="preserve"> how will you deal with real world </w:t>
+      </w:r>
+      <w:r>
+        <w:rPr>
+          <w:rFonts w:ascii="Aptos" w:hAnsi="Aptos" w:eastAsia="Aptos" w:cs="Times New Roman"/>
+          <w:b w:val="1"/>
+          <w:bCs w:val="1"/>
+          <w:kern w:val="2"/>
+          <w:sz w:val="22"/>
+          <w:szCs w:val="22"/>
+          <w:lang w:val="en-IN" w:eastAsia="en-US"/>
+          <w14:ligatures w14:val="standardContextual"/>
+        </w:rPr>
+        <w:t xml:space="preserve">problem)</w:t>
+      </w:r>
+      <w:r>
+        <w:rPr>
+          <w:rFonts w:ascii="Aptos" w:hAnsi="Aptos" w:eastAsia="Aptos" w:cs="Times New Roman"/>
+          <w:b w:val="1"/>
+          <w:bCs w:val="1"/>
+          <w:kern w:val="2"/>
+          <w:sz w:val="22"/>
+          <w:szCs w:val="22"/>
+          <w:lang w:val="en-IN" w:eastAsia="en-US"/>
+          <w14:ligatures w14:val="standardContextual"/>
+        </w:rPr>
+        <w:t xml:space="preserve">:</w:t>
       </w:r>
     </w:p>
     <w:p>
@@ -877,17 +897,17 @@
         <w:spacing w:line="259" w:lineRule="auto"/>
         <w:contextualSpacing/>
         <w:rPr>
-          <w:rFonts w:ascii="Aptos" w:eastAsia="Aptos" w:hAnsi="Aptos" w:cs="Times New Roman"/>
-          <w:kern w:val="2"/>
-          <w:sz w:val="22"/>
-          <w:szCs w:val="22"/>
-          <w:lang w:val="en-IN" w:eastAsia="en-US"/>
-          <w14:ligatures w14:val="standardContextual"/>
-        </w:rPr>
-      </w:pPr>
-      <w:r>
-        <w:rPr>
-          <w:rFonts w:ascii="Aptos" w:eastAsia="Aptos" w:hAnsi="Aptos" w:cs="Times New Roman"/>
+          <w:rFonts w:ascii="Aptos" w:hAnsi="Aptos" w:eastAsia="Aptos" w:cs="Times New Roman"/>
+          <w:kern w:val="2"/>
+          <w:sz w:val="22"/>
+          <w:szCs w:val="22"/>
+          <w:lang w:val="en-IN" w:eastAsia="en-US"/>
+          <w14:ligatures w14:val="standardContextual"/>
+        </w:rPr>
+      </w:pPr>
+      <w:r>
+        <w:rPr>
+          <w:rFonts w:ascii="Aptos" w:hAnsi="Aptos" w:eastAsia="Aptos" w:cs="Times New Roman"/>
           <w:kern w:val="2"/>
           <w:sz w:val="22"/>
           <w:szCs w:val="22"/>
@@ -906,17 +926,17 @@
         <w:spacing w:line="259" w:lineRule="auto"/>
         <w:contextualSpacing/>
         <w:rPr>
-          <w:rFonts w:ascii="Aptos" w:eastAsia="Aptos" w:hAnsi="Aptos" w:cs="Times New Roman"/>
-          <w:kern w:val="2"/>
-          <w:sz w:val="22"/>
-          <w:szCs w:val="22"/>
-          <w:lang w:val="en-IN" w:eastAsia="en-US"/>
-          <w14:ligatures w14:val="standardContextual"/>
-        </w:rPr>
-      </w:pPr>
-      <w:r>
-        <w:rPr>
-          <w:rFonts w:ascii="Aptos" w:eastAsia="Aptos" w:hAnsi="Aptos" w:cs="Times New Roman"/>
+          <w:rFonts w:ascii="Aptos" w:hAnsi="Aptos" w:eastAsia="Aptos" w:cs="Times New Roman"/>
+          <w:kern w:val="2"/>
+          <w:sz w:val="22"/>
+          <w:szCs w:val="22"/>
+          <w:lang w:val="en-IN" w:eastAsia="en-US"/>
+          <w14:ligatures w14:val="standardContextual"/>
+        </w:rPr>
+      </w:pPr>
+      <w:r>
+        <w:rPr>
+          <w:rFonts w:ascii="Aptos" w:hAnsi="Aptos" w:eastAsia="Aptos" w:cs="Times New Roman"/>
           <w:kern w:val="2"/>
           <w:sz w:val="22"/>
           <w:szCs w:val="22"/>
@@ -935,17 +955,17 @@
         <w:spacing w:line="259" w:lineRule="auto"/>
         <w:contextualSpacing/>
         <w:rPr>
-          <w:rFonts w:ascii="Aptos" w:eastAsia="Aptos" w:hAnsi="Aptos" w:cs="Times New Roman"/>
-          <w:kern w:val="2"/>
-          <w:sz w:val="22"/>
-          <w:szCs w:val="22"/>
-          <w:lang w:val="en-IN" w:eastAsia="en-US"/>
-          <w14:ligatures w14:val="standardContextual"/>
-        </w:rPr>
-      </w:pPr>
-      <w:r>
-        <w:rPr>
-          <w:rFonts w:ascii="Aptos" w:eastAsia="Aptos" w:hAnsi="Aptos" w:cs="Times New Roman"/>
+          <w:rFonts w:ascii="Aptos" w:hAnsi="Aptos" w:eastAsia="Aptos" w:cs="Times New Roman"/>
+          <w:kern w:val="2"/>
+          <w:sz w:val="22"/>
+          <w:szCs w:val="22"/>
+          <w:lang w:val="en-IN" w:eastAsia="en-US"/>
+          <w14:ligatures w14:val="standardContextual"/>
+        </w:rPr>
+      </w:pPr>
+      <w:r>
+        <w:rPr>
+          <w:rFonts w:ascii="Aptos" w:hAnsi="Aptos" w:eastAsia="Aptos" w:cs="Times New Roman"/>
           <w:kern w:val="2"/>
           <w:sz w:val="22"/>
           <w:szCs w:val="22"/>
@@ -957,7 +977,7 @@
       <w:proofErr w:type="spellStart"/>
       <w:r>
         <w:rPr>
-          <w:rFonts w:ascii="Aptos" w:eastAsia="Aptos" w:hAnsi="Aptos" w:cs="Times New Roman"/>
+          <w:rFonts w:ascii="Aptos" w:hAnsi="Aptos" w:eastAsia="Aptos" w:cs="Times New Roman"/>
           <w:kern w:val="2"/>
           <w:sz w:val="22"/>
           <w:szCs w:val="22"/>
@@ -969,7 +989,7 @@
       <w:proofErr w:type="spellEnd"/>
       <w:r>
         <w:rPr>
-          <w:rFonts w:ascii="Aptos" w:eastAsia="Aptos" w:hAnsi="Aptos" w:cs="Times New Roman"/>
+          <w:rFonts w:ascii="Aptos" w:hAnsi="Aptos" w:eastAsia="Aptos" w:cs="Times New Roman"/>
           <w:kern w:val="2"/>
           <w:sz w:val="22"/>
           <w:szCs w:val="22"/>
@@ -981,7 +1001,7 @@
       <w:proofErr w:type="spellStart"/>
       <w:r>
         <w:rPr>
-          <w:rFonts w:ascii="Aptos" w:eastAsia="Aptos" w:hAnsi="Aptos" w:cs="Times New Roman"/>
+          <w:rFonts w:ascii="Aptos" w:hAnsi="Aptos" w:eastAsia="Aptos" w:cs="Times New Roman"/>
           <w:kern w:val="2"/>
           <w:sz w:val="22"/>
           <w:szCs w:val="22"/>
@@ -993,7 +1013,7 @@
       <w:proofErr w:type="spellEnd"/>
       <w:r>
         <w:rPr>
-          <w:rFonts w:ascii="Aptos" w:eastAsia="Aptos" w:hAnsi="Aptos" w:cs="Times New Roman"/>
+          <w:rFonts w:ascii="Aptos" w:hAnsi="Aptos" w:eastAsia="Aptos" w:cs="Times New Roman"/>
           <w:kern w:val="2"/>
           <w:sz w:val="22"/>
           <w:szCs w:val="22"/>
@@ -1012,17 +1032,17 @@
         <w:spacing w:line="259" w:lineRule="auto"/>
         <w:contextualSpacing/>
         <w:rPr>
-          <w:rFonts w:ascii="Aptos" w:eastAsia="Aptos" w:hAnsi="Aptos" w:cs="Times New Roman"/>
-          <w:kern w:val="2"/>
-          <w:sz w:val="22"/>
-          <w:szCs w:val="22"/>
-          <w:lang w:val="en-IN" w:eastAsia="en-US"/>
-          <w14:ligatures w14:val="standardContextual"/>
-        </w:rPr>
-      </w:pPr>
-      <w:r>
-        <w:rPr>
-          <w:rFonts w:ascii="Aptos" w:eastAsia="Aptos" w:hAnsi="Aptos" w:cs="Times New Roman"/>
+          <w:rFonts w:ascii="Aptos" w:hAnsi="Aptos" w:eastAsia="Aptos" w:cs="Times New Roman"/>
+          <w:kern w:val="2"/>
+          <w:sz w:val="22"/>
+          <w:szCs w:val="22"/>
+          <w:lang w:val="en-IN" w:eastAsia="en-US"/>
+          <w14:ligatures w14:val="standardContextual"/>
+        </w:rPr>
+      </w:pPr>
+      <w:r>
+        <w:rPr>
+          <w:rFonts w:ascii="Aptos" w:hAnsi="Aptos" w:eastAsia="Aptos" w:cs="Times New Roman"/>
           <w:kern w:val="2"/>
           <w:sz w:val="22"/>
           <w:szCs w:val="22"/>
@@ -1041,17 +1061,17 @@
         <w:spacing w:line="259" w:lineRule="auto"/>
         <w:contextualSpacing/>
         <w:rPr>
-          <w:rFonts w:ascii="Aptos" w:eastAsia="Aptos" w:hAnsi="Aptos" w:cs="Times New Roman"/>
-          <w:kern w:val="2"/>
-          <w:sz w:val="22"/>
-          <w:szCs w:val="22"/>
-          <w:lang w:val="en-IN" w:eastAsia="en-US"/>
-          <w14:ligatures w14:val="standardContextual"/>
-        </w:rPr>
-      </w:pPr>
-      <w:r>
-        <w:rPr>
-          <w:rFonts w:ascii="Aptos" w:eastAsia="Aptos" w:hAnsi="Aptos" w:cs="Times New Roman"/>
+          <w:rFonts w:ascii="Aptos" w:hAnsi="Aptos" w:eastAsia="Aptos" w:cs="Times New Roman"/>
+          <w:kern w:val="2"/>
+          <w:sz w:val="22"/>
+          <w:szCs w:val="22"/>
+          <w:lang w:val="en-IN" w:eastAsia="en-US"/>
+          <w14:ligatures w14:val="standardContextual"/>
+        </w:rPr>
+      </w:pPr>
+      <w:r>
+        <w:rPr>
+          <w:rFonts w:ascii="Aptos" w:hAnsi="Aptos" w:eastAsia="Aptos" w:cs="Times New Roman"/>
           <w:kern w:val="2"/>
           <w:sz w:val="22"/>
           <w:szCs w:val="22"/>
@@ -1070,17 +1090,17 @@
         <w:spacing w:line="259" w:lineRule="auto"/>
         <w:contextualSpacing/>
         <w:rPr>
-          <w:rFonts w:ascii="Aptos" w:eastAsia="Aptos" w:hAnsi="Aptos" w:cs="Times New Roman"/>
-          <w:kern w:val="2"/>
-          <w:sz w:val="22"/>
-          <w:szCs w:val="22"/>
-          <w:lang w:val="en-IN" w:eastAsia="en-US"/>
-          <w14:ligatures w14:val="standardContextual"/>
-        </w:rPr>
-      </w:pPr>
-      <w:r>
-        <w:rPr>
-          <w:rFonts w:ascii="Aptos" w:eastAsia="Aptos" w:hAnsi="Aptos" w:cs="Times New Roman"/>
+          <w:rFonts w:ascii="Aptos" w:hAnsi="Aptos" w:eastAsia="Aptos" w:cs="Times New Roman"/>
+          <w:kern w:val="2"/>
+          <w:sz w:val="22"/>
+          <w:szCs w:val="22"/>
+          <w:lang w:val="en-IN" w:eastAsia="en-US"/>
+          <w14:ligatures w14:val="standardContextual"/>
+        </w:rPr>
+      </w:pPr>
+      <w:r>
+        <w:rPr>
+          <w:rFonts w:ascii="Aptos" w:hAnsi="Aptos" w:eastAsia="Aptos" w:cs="Times New Roman"/>
           <w:kern w:val="2"/>
           <w:sz w:val="22"/>
           <w:szCs w:val="22"/>
@@ -1099,17 +1119,17 @@
         <w:spacing w:line="259" w:lineRule="auto"/>
         <w:contextualSpacing/>
         <w:rPr>
-          <w:rFonts w:ascii="Aptos" w:eastAsia="Aptos" w:hAnsi="Aptos" w:cs="Times New Roman"/>
-          <w:kern w:val="2"/>
-          <w:sz w:val="22"/>
-          <w:szCs w:val="22"/>
-          <w:lang w:val="en-IN" w:eastAsia="en-US"/>
-          <w14:ligatures w14:val="standardContextual"/>
-        </w:rPr>
-      </w:pPr>
-      <w:r>
-        <w:rPr>
-          <w:rFonts w:ascii="Aptos" w:eastAsia="Aptos" w:hAnsi="Aptos" w:cs="Times New Roman"/>
+          <w:rFonts w:ascii="Aptos" w:hAnsi="Aptos" w:eastAsia="Aptos" w:cs="Times New Roman"/>
+          <w:kern w:val="2"/>
+          <w:sz w:val="22"/>
+          <w:szCs w:val="22"/>
+          <w:lang w:val="en-IN" w:eastAsia="en-US"/>
+          <w14:ligatures w14:val="standardContextual"/>
+        </w:rPr>
+      </w:pPr>
+      <w:r>
+        <w:rPr>
+          <w:rFonts w:ascii="Aptos" w:hAnsi="Aptos" w:eastAsia="Aptos" w:cs="Times New Roman"/>
           <w:kern w:val="2"/>
           <w:sz w:val="22"/>
           <w:szCs w:val="22"/>
@@ -1128,17 +1148,17 @@
         <w:spacing w:line="259" w:lineRule="auto"/>
         <w:contextualSpacing/>
         <w:rPr>
-          <w:rFonts w:ascii="Aptos" w:eastAsia="Aptos" w:hAnsi="Aptos" w:cs="Times New Roman"/>
-          <w:kern w:val="2"/>
-          <w:sz w:val="22"/>
-          <w:szCs w:val="22"/>
-          <w:lang w:val="en-IN" w:eastAsia="en-US"/>
-          <w14:ligatures w14:val="standardContextual"/>
-        </w:rPr>
-      </w:pPr>
-      <w:r>
-        <w:rPr>
-          <w:rFonts w:ascii="Aptos" w:eastAsia="Aptos" w:hAnsi="Aptos" w:cs="Times New Roman"/>
+          <w:rFonts w:ascii="Aptos" w:hAnsi="Aptos" w:eastAsia="Aptos" w:cs="Times New Roman"/>
+          <w:kern w:val="2"/>
+          <w:sz w:val="22"/>
+          <w:szCs w:val="22"/>
+          <w:lang w:val="en-IN" w:eastAsia="en-US"/>
+          <w14:ligatures w14:val="standardContextual"/>
+        </w:rPr>
+      </w:pPr>
+      <w:r>
+        <w:rPr>
+          <w:rFonts w:ascii="Aptos" w:hAnsi="Aptos" w:eastAsia="Aptos" w:cs="Times New Roman"/>
           <w:kern w:val="2"/>
           <w:sz w:val="22"/>
           <w:szCs w:val="22"/>
@@ -1148,7 +1168,7 @@
         <w:t>You have amazon product reviews, which are not labelled, how will you label them, what technique you will use and why? Given two examples of review how review may look like. How will you handle false positive data in this.</w:t>
       </w:r>
     </w:p>
-    <w:p>
+    <w:p w14:noSpellErr="1">
       <w:pPr>
         <w:numPr>
           <w:ilvl w:val="0"/>
@@ -1157,24 +1177,48 @@
         <w:spacing w:line="259" w:lineRule="auto"/>
         <w:contextualSpacing/>
         <w:rPr>
-          <w:rFonts w:ascii="Aptos" w:eastAsia="Aptos" w:hAnsi="Aptos" w:cs="Times New Roman"/>
-          <w:kern w:val="2"/>
-          <w:sz w:val="22"/>
-          <w:szCs w:val="22"/>
-          <w:lang w:val="en-IN" w:eastAsia="en-US"/>
-          <w14:ligatures w14:val="standardContextual"/>
-        </w:rPr>
-      </w:pPr>
-      <w:r>
-        <w:rPr>
-          <w:rFonts w:ascii="Aptos" w:eastAsia="Aptos" w:hAnsi="Aptos" w:cs="Times New Roman"/>
-          <w:kern w:val="2"/>
-          <w:sz w:val="22"/>
-          <w:szCs w:val="22"/>
-          <w:lang w:val="en-IN" w:eastAsia="en-US"/>
-          <w14:ligatures w14:val="standardContextual"/>
-        </w:rPr>
-        <w:t>If you have to find bug in programme, how will you find it?</w:t>
+          <w:rFonts w:ascii="Aptos" w:hAnsi="Aptos" w:eastAsia="Aptos" w:cs="Times New Roman"/>
+          <w:kern w:val="2"/>
+          <w:sz w:val="22"/>
+          <w:szCs w:val="22"/>
+          <w:lang w:val="en-IN" w:eastAsia="en-US"/>
+          <w14:ligatures w14:val="standardContextual"/>
+        </w:rPr>
+      </w:pPr>
+      <w:r>
+        <w:rPr>
+          <w:rFonts w:ascii="Aptos" w:hAnsi="Aptos" w:eastAsia="Aptos" w:cs="Times New Roman"/>
+          <w:kern w:val="2"/>
+          <w:sz w:val="22"/>
+          <w:szCs w:val="22"/>
+          <w:lang w:val="en-IN" w:eastAsia="en-US"/>
+          <w14:ligatures w14:val="standardContextual"/>
+        </w:rPr>
+        <w:t xml:space="preserve">If you </w:t>
+      </w:r>
+      <w:bookmarkStart w:name="_Int_e7ufxo28" w:id="1615429866"/>
+      <w:r>
+        <w:rPr>
+          <w:rFonts w:ascii="Aptos" w:hAnsi="Aptos" w:eastAsia="Aptos" w:cs="Times New Roman"/>
+          <w:kern w:val="2"/>
+          <w:sz w:val="22"/>
+          <w:szCs w:val="22"/>
+          <w:lang w:val="en-IN" w:eastAsia="en-US"/>
+          <w14:ligatures w14:val="standardContextual"/>
+        </w:rPr>
+        <w:t>have to</w:t>
+      </w:r>
+      <w:bookmarkEnd w:id="1615429866"/>
+      <w:r>
+        <w:rPr>
+          <w:rFonts w:ascii="Aptos" w:hAnsi="Aptos" w:eastAsia="Aptos" w:cs="Times New Roman"/>
+          <w:kern w:val="2"/>
+          <w:sz w:val="22"/>
+          <w:szCs w:val="22"/>
+          <w:lang w:val="en-IN" w:eastAsia="en-US"/>
+          <w14:ligatures w14:val="standardContextual"/>
+        </w:rPr>
+        <w:t xml:space="preserve"> find bug in programme, how will you find it?</w:t>
       </w:r>
     </w:p>
     <w:p>
@@ -1186,17 +1230,17 @@
         <w:spacing w:line="259" w:lineRule="auto"/>
         <w:contextualSpacing/>
         <w:rPr>
-          <w:rFonts w:ascii="Aptos" w:eastAsia="Aptos" w:hAnsi="Aptos" w:cs="Times New Roman"/>
-          <w:kern w:val="2"/>
-          <w:sz w:val="22"/>
-          <w:szCs w:val="22"/>
-          <w:lang w:val="en-IN" w:eastAsia="en-US"/>
-          <w14:ligatures w14:val="standardContextual"/>
-        </w:rPr>
-      </w:pPr>
-      <w:r>
-        <w:rPr>
-          <w:rFonts w:ascii="Aptos" w:eastAsia="Aptos" w:hAnsi="Aptos" w:cs="Times New Roman"/>
+          <w:rFonts w:ascii="Aptos" w:hAnsi="Aptos" w:eastAsia="Aptos" w:cs="Times New Roman"/>
+          <w:kern w:val="2"/>
+          <w:sz w:val="22"/>
+          <w:szCs w:val="22"/>
+          <w:lang w:val="en-IN" w:eastAsia="en-US"/>
+          <w14:ligatures w14:val="standardContextual"/>
+        </w:rPr>
+      </w:pPr>
+      <w:r>
+        <w:rPr>
+          <w:rFonts w:ascii="Aptos" w:hAnsi="Aptos" w:eastAsia="Aptos" w:cs="Times New Roman"/>
           <w:kern w:val="2"/>
           <w:sz w:val="22"/>
           <w:szCs w:val="22"/>
@@ -1210,7 +1254,7 @@
       <w:pPr>
         <w:spacing w:after="200" w:line="240" w:lineRule="auto"/>
         <w:rPr>
-          <w:rFonts w:asciiTheme="majorHAnsi" w:eastAsiaTheme="majorEastAsia" w:hAnsiTheme="majorHAnsi" w:cstheme="majorBidi"/>
+          <w:rFonts w:asciiTheme="majorHAnsi" w:hAnsiTheme="majorHAnsi" w:eastAsiaTheme="majorEastAsia" w:cstheme="majorBidi"/>
           <w:sz w:val="22"/>
           <w:szCs w:val="22"/>
         </w:rPr>
@@ -1220,26 +1264,37 @@
       <w:pPr>
         <w:spacing w:line="240" w:lineRule="auto"/>
         <w:rPr>
-          <w:rFonts w:asciiTheme="majorHAnsi" w:eastAsiaTheme="majorEastAsia" w:hAnsiTheme="majorHAnsi" w:cstheme="majorBidi"/>
+          <w:rFonts w:asciiTheme="majorHAnsi" w:hAnsiTheme="majorHAnsi" w:eastAsiaTheme="majorEastAsia" w:cstheme="majorBidi"/>
           <w:color w:val="0070C0"/>
         </w:rPr>
       </w:pPr>
       <w:r>
         <w:rPr>
-          <w:rFonts w:asciiTheme="majorHAnsi" w:eastAsiaTheme="majorEastAsia" w:hAnsiTheme="majorHAnsi" w:cstheme="majorBidi"/>
+          <w:rFonts w:asciiTheme="majorHAnsi" w:hAnsiTheme="majorHAnsi" w:eastAsiaTheme="majorEastAsia" w:cstheme="majorBidi"/>
           <w:color w:val="0070C0"/>
         </w:rPr>
         <w:t>---------------------------------------------------------------------------------------------------------------</w:t>
       </w:r>
     </w:p>
     <w:sectPr>
-      <w:pgSz w:w="12240" w:h="15840"/>
+      <w:pgSz w:w="12240" w:h="15840" w:orient="portrait"/>
       <w:pgMar w:top="1440" w:right="1440" w:bottom="1440" w:left="1440" w:header="720" w:footer="720" w:gutter="0"/>
       <w:cols w:space="720"/>
       <w:docGrid w:linePitch="360"/>
     </w:sectPr>
   </w:body>
 </w:document>
+</file>
+
+<file path=word/intelligence2.xml><?xml version="1.0" encoding="utf-8"?>
+<int2:intelligence xmlns:int2="http://schemas.microsoft.com/office/intelligence/2020/intelligence">
+  <int2:observations>
+    <int2:bookmark int2:bookmarkName="_Int_e7ufxo28" int2:invalidationBookmarkName="" int2:hashCode="5cEnj+BQkBZE21" int2:id="fyYWgio6">
+      <int2:state int2:type="AugLoop_Text_Critique" int2:value="Rejected"/>
+    </int2:bookmark>
+  </int2:observations>
+  <int2:intelligenceSettings/>
+</int2:intelligence>
 </file>
 
 <file path=word/numbering.xml><?xml version="1.0" encoding="utf-8"?>
@@ -1518,7 +1573,7 @@
         <w:ind w:left="720" w:hanging="360"/>
       </w:pPr>
       <w:rPr>
-        <w:rFonts w:ascii="Symbol" w:hAnsi="Symbol" w:hint="default"/>
+        <w:rFonts w:hint="default" w:ascii="Symbol" w:hAnsi="Symbol"/>
       </w:rPr>
     </w:lvl>
     <w:lvl w:ilvl="1" w:tplc="5BA89102">
@@ -1530,7 +1585,7 @@
         <w:ind w:left="1440" w:hanging="360"/>
       </w:pPr>
       <w:rPr>
-        <w:rFonts w:ascii="Courier New" w:hAnsi="Courier New" w:hint="default"/>
+        <w:rFonts w:hint="default" w:ascii="Courier New" w:hAnsi="Courier New"/>
       </w:rPr>
     </w:lvl>
     <w:lvl w:ilvl="2" w:tplc="9BD2312C">
@@ -1542,7 +1597,7 @@
         <w:ind w:left="2160" w:hanging="360"/>
       </w:pPr>
       <w:rPr>
-        <w:rFonts w:ascii="Wingdings" w:hAnsi="Wingdings" w:hint="default"/>
+        <w:rFonts w:hint="default" w:ascii="Wingdings" w:hAnsi="Wingdings"/>
       </w:rPr>
     </w:lvl>
     <w:lvl w:ilvl="3" w:tplc="D5BE9802">
@@ -1554,7 +1609,7 @@
         <w:ind w:left="2880" w:hanging="360"/>
       </w:pPr>
       <w:rPr>
-        <w:rFonts w:ascii="Symbol" w:hAnsi="Symbol" w:hint="default"/>
+        <w:rFonts w:hint="default" w:ascii="Symbol" w:hAnsi="Symbol"/>
       </w:rPr>
     </w:lvl>
     <w:lvl w:ilvl="4" w:tplc="1D465292">
@@ -1566,7 +1621,7 @@
         <w:ind w:left="3600" w:hanging="360"/>
       </w:pPr>
       <w:rPr>
-        <w:rFonts w:ascii="Courier New" w:hAnsi="Courier New" w:hint="default"/>
+        <w:rFonts w:hint="default" w:ascii="Courier New" w:hAnsi="Courier New"/>
       </w:rPr>
     </w:lvl>
     <w:lvl w:ilvl="5" w:tplc="225A456A">
@@ -1578,7 +1633,7 @@
         <w:ind w:left="4320" w:hanging="360"/>
       </w:pPr>
       <w:rPr>
-        <w:rFonts w:ascii="Wingdings" w:hAnsi="Wingdings" w:hint="default"/>
+        <w:rFonts w:hint="default" w:ascii="Wingdings" w:hAnsi="Wingdings"/>
       </w:rPr>
     </w:lvl>
     <w:lvl w:ilvl="6" w:tplc="8626C550">
@@ -1590,7 +1645,7 @@
         <w:ind w:left="5040" w:hanging="360"/>
       </w:pPr>
       <w:rPr>
-        <w:rFonts w:ascii="Symbol" w:hAnsi="Symbol" w:hint="default"/>
+        <w:rFonts w:hint="default" w:ascii="Symbol" w:hAnsi="Symbol"/>
       </w:rPr>
     </w:lvl>
     <w:lvl w:ilvl="7" w:tplc="415A7C74">
@@ -1602,7 +1657,7 @@
         <w:ind w:left="5760" w:hanging="360"/>
       </w:pPr>
       <w:rPr>
-        <w:rFonts w:ascii="Courier New" w:hAnsi="Courier New" w:hint="default"/>
+        <w:rFonts w:hint="default" w:ascii="Courier New" w:hAnsi="Courier New"/>
       </w:rPr>
     </w:lvl>
     <w:lvl w:ilvl="8" w:tplc="CB50310C">
@@ -1614,7 +1669,7 @@
         <w:ind w:left="6480" w:hanging="360"/>
       </w:pPr>
       <w:rPr>
-        <w:rFonts w:ascii="Wingdings" w:hAnsi="Wingdings" w:hint="default"/>
+        <w:rFonts w:hint="default" w:ascii="Wingdings" w:hAnsi="Wingdings"/>
       </w:rPr>
     </w:lvl>
   </w:abstractNum>
@@ -1730,7 +1785,7 @@
   <w:docDefaults>
     <w:rPrDefault>
       <w:rPr>
-        <w:rFonts w:asciiTheme="minorHAnsi" w:eastAsiaTheme="minorEastAsia" w:hAnsiTheme="minorHAnsi" w:cstheme="minorBidi"/>
+        <w:rFonts w:asciiTheme="minorHAnsi" w:hAnsiTheme="minorHAnsi" w:eastAsiaTheme="minorEastAsia" w:cstheme="minorBidi"/>
         <w:sz w:val="24"/>
         <w:szCs w:val="24"/>
         <w:lang w:val="en-US" w:eastAsia="ja-JP" w:bidi="ar-SA"/>
@@ -1745,14 +1800,14 @@
   <w:latentStyles w:defLockedState="0" w:defUIPriority="99" w:defSemiHidden="0" w:defUnhideWhenUsed="0" w:defQFormat="0" w:count="376">
     <w:lsdException w:name="Normal" w:uiPriority="0" w:qFormat="1"/>
     <w:lsdException w:name="heading 1" w:uiPriority="9" w:qFormat="1"/>
-    <w:lsdException w:name="heading 2" w:semiHidden="1" w:uiPriority="9" w:unhideWhenUsed="1" w:qFormat="1"/>
-    <w:lsdException w:name="heading 3" w:semiHidden="1" w:uiPriority="9" w:unhideWhenUsed="1" w:qFormat="1"/>
-    <w:lsdException w:name="heading 4" w:semiHidden="1" w:uiPriority="9" w:unhideWhenUsed="1" w:qFormat="1"/>
-    <w:lsdException w:name="heading 5" w:semiHidden="1" w:uiPriority="9" w:unhideWhenUsed="1" w:qFormat="1"/>
-    <w:lsdException w:name="heading 6" w:semiHidden="1" w:uiPriority="9" w:unhideWhenUsed="1" w:qFormat="1"/>
-    <w:lsdException w:name="heading 7" w:semiHidden="1" w:uiPriority="9" w:unhideWhenUsed="1" w:qFormat="1"/>
-    <w:lsdException w:name="heading 8" w:semiHidden="1" w:uiPriority="9" w:unhideWhenUsed="1" w:qFormat="1"/>
-    <w:lsdException w:name="heading 9" w:semiHidden="1" w:uiPriority="9" w:unhideWhenUsed="1" w:qFormat="1"/>
+    <w:lsdException w:name="heading 2" w:uiPriority="9" w:semiHidden="1" w:unhideWhenUsed="1" w:qFormat="1"/>
+    <w:lsdException w:name="heading 3" w:uiPriority="9" w:semiHidden="1" w:unhideWhenUsed="1" w:qFormat="1"/>
+    <w:lsdException w:name="heading 4" w:uiPriority="9" w:semiHidden="1" w:unhideWhenUsed="1" w:qFormat="1"/>
+    <w:lsdException w:name="heading 5" w:uiPriority="9" w:semiHidden="1" w:unhideWhenUsed="1" w:qFormat="1"/>
+    <w:lsdException w:name="heading 6" w:uiPriority="9" w:semiHidden="1" w:unhideWhenUsed="1" w:qFormat="1"/>
+    <w:lsdException w:name="heading 7" w:uiPriority="9" w:semiHidden="1" w:unhideWhenUsed="1" w:qFormat="1"/>
+    <w:lsdException w:name="heading 8" w:uiPriority="9" w:semiHidden="1" w:unhideWhenUsed="1" w:qFormat="1"/>
+    <w:lsdException w:name="heading 9" w:uiPriority="9" w:semiHidden="1" w:unhideWhenUsed="1" w:qFormat="1"/>
     <w:lsdException w:name="index 1" w:semiHidden="1" w:unhideWhenUsed="1"/>
     <w:lsdException w:name="index 2" w:semiHidden="1" w:unhideWhenUsed="1"/>
     <w:lsdException w:name="index 3" w:semiHidden="1" w:unhideWhenUsed="1"/>
@@ -1762,22 +1817,22 @@
     <w:lsdException w:name="index 7" w:semiHidden="1" w:unhideWhenUsed="1"/>
     <w:lsdException w:name="index 8" w:semiHidden="1" w:unhideWhenUsed="1"/>
     <w:lsdException w:name="index 9" w:semiHidden="1" w:unhideWhenUsed="1"/>
-    <w:lsdException w:name="toc 1" w:semiHidden="1" w:uiPriority="39" w:unhideWhenUsed="1"/>
-    <w:lsdException w:name="toc 2" w:semiHidden="1" w:uiPriority="39" w:unhideWhenUsed="1"/>
-    <w:lsdException w:name="toc 3" w:semiHidden="1" w:uiPriority="39" w:unhideWhenUsed="1"/>
-    <w:lsdException w:name="toc 4" w:semiHidden="1" w:uiPriority="39" w:unhideWhenUsed="1"/>
-    <w:lsdException w:name="toc 5" w:semiHidden="1" w:uiPriority="39" w:unhideWhenUsed="1"/>
-    <w:lsdException w:name="toc 6" w:semiHidden="1" w:uiPriority="39" w:unhideWhenUsed="1"/>
-    <w:lsdException w:name="toc 7" w:semiHidden="1" w:uiPriority="39" w:unhideWhenUsed="1"/>
-    <w:lsdException w:name="toc 8" w:semiHidden="1" w:uiPriority="39" w:unhideWhenUsed="1"/>
-    <w:lsdException w:name="toc 9" w:semiHidden="1" w:uiPriority="39" w:unhideWhenUsed="1"/>
+    <w:lsdException w:name="toc 1" w:uiPriority="39" w:semiHidden="1" w:unhideWhenUsed="1"/>
+    <w:lsdException w:name="toc 2" w:uiPriority="39" w:semiHidden="1" w:unhideWhenUsed="1"/>
+    <w:lsdException w:name="toc 3" w:uiPriority="39" w:semiHidden="1" w:unhideWhenUsed="1"/>
+    <w:lsdException w:name="toc 4" w:uiPriority="39" w:semiHidden="1" w:unhideWhenUsed="1"/>
+    <w:lsdException w:name="toc 5" w:uiPriority="39" w:semiHidden="1" w:unhideWhenUsed="1"/>
+    <w:lsdException w:name="toc 6" w:uiPriority="39" w:semiHidden="1" w:unhideWhenUsed="1"/>
+    <w:lsdException w:name="toc 7" w:uiPriority="39" w:semiHidden="1" w:unhideWhenUsed="1"/>
+    <w:lsdException w:name="toc 8" w:uiPriority="39" w:semiHidden="1" w:unhideWhenUsed="1"/>
+    <w:lsdException w:name="toc 9" w:uiPriority="39" w:semiHidden="1" w:unhideWhenUsed="1"/>
     <w:lsdException w:name="Normal Indent" w:semiHidden="1" w:unhideWhenUsed="1"/>
     <w:lsdException w:name="footnote text" w:semiHidden="1" w:unhideWhenUsed="1"/>
     <w:lsdException w:name="annotation text" w:semiHidden="1" w:unhideWhenUsed="1"/>
     <w:lsdException w:name="header" w:semiHidden="1" w:unhideWhenUsed="1"/>
     <w:lsdException w:name="footer" w:semiHidden="1" w:unhideWhenUsed="1"/>
     <w:lsdException w:name="index heading" w:semiHidden="1" w:unhideWhenUsed="1"/>
-    <w:lsdException w:name="caption" w:semiHidden="1" w:uiPriority="35" w:unhideWhenUsed="1" w:qFormat="1"/>
+    <w:lsdException w:name="caption" w:uiPriority="35" w:semiHidden="1" w:unhideWhenUsed="1" w:qFormat="1"/>
     <w:lsdException w:name="table of figures" w:semiHidden="1" w:unhideWhenUsed="1"/>
     <w:lsdException w:name="envelope address" w:semiHidden="1" w:unhideWhenUsed="1"/>
     <w:lsdException w:name="envelope return" w:semiHidden="1" w:unhideWhenUsed="1"/>
@@ -1808,7 +1863,7 @@
     <w:lsdException w:name="Title" w:uiPriority="10" w:qFormat="1"/>
     <w:lsdException w:name="Closing" w:semiHidden="1" w:unhideWhenUsed="1"/>
     <w:lsdException w:name="Signature" w:semiHidden="1" w:unhideWhenUsed="1"/>
-    <w:lsdException w:name="Default Paragraph Font" w:semiHidden="1" w:uiPriority="1" w:unhideWhenUsed="1"/>
+    <w:lsdException w:name="Default Paragraph Font" w:uiPriority="1" w:semiHidden="1" w:unhideWhenUsed="1"/>
     <w:lsdException w:name="Body Text" w:semiHidden="1" w:unhideWhenUsed="1"/>
     <w:lsdException w:name="Body Text Indent" w:semiHidden="1" w:unhideWhenUsed="1"/>
     <w:lsdException w:name="List Continue" w:semiHidden="1" w:unhideWhenUsed="1"/>
@@ -2008,8 +2063,8 @@
     <w:lsdException w:name="Subtle Reference" w:uiPriority="31" w:qFormat="1"/>
     <w:lsdException w:name="Intense Reference" w:uiPriority="32" w:qFormat="1"/>
     <w:lsdException w:name="Book Title" w:uiPriority="33" w:qFormat="1"/>
-    <w:lsdException w:name="Bibliography" w:semiHidden="1" w:uiPriority="37" w:unhideWhenUsed="1"/>
-    <w:lsdException w:name="TOC Heading" w:semiHidden="1" w:uiPriority="39" w:unhideWhenUsed="1" w:qFormat="1"/>
+    <w:lsdException w:name="Bibliography" w:uiPriority="37" w:semiHidden="1" w:unhideWhenUsed="1"/>
+    <w:lsdException w:name="TOC Heading" w:uiPriority="39" w:semiHidden="1" w:unhideWhenUsed="1" w:qFormat="1"/>
     <w:lsdException w:name="Plain Table 1" w:uiPriority="41"/>
     <w:lsdException w:name="Plain Table 2" w:uiPriority="42"/>
     <w:lsdException w:name="Plain Table 3" w:uiPriority="43"/>
@@ -2120,7 +2175,7 @@
     <w:lsdException w:name="Unresolved Mention" w:semiHidden="1" w:unhideWhenUsed="1"/>
     <w:lsdException w:name="Smart Link" w:semiHidden="1" w:unhideWhenUsed="1"/>
   </w:latentStyles>
-  <w:style w:type="paragraph" w:default="1" w:styleId="Normal">
+  <w:style w:type="paragraph" w:styleId="Normal" w:default="1">
     <w:name w:val="Normal"/>
     <w:qFormat/>
   </w:style>
@@ -2138,7 +2193,7 @@
       <w:outlineLvl w:val="0"/>
     </w:pPr>
     <w:rPr>
-      <w:rFonts w:asciiTheme="majorHAnsi" w:eastAsiaTheme="majorEastAsia" w:hAnsiTheme="majorHAnsi" w:cstheme="majorBidi"/>
+      <w:rFonts w:asciiTheme="majorHAnsi" w:hAnsiTheme="majorHAnsi" w:eastAsiaTheme="majorEastAsia" w:cstheme="majorBidi"/>
       <w:color w:val="0F4761" w:themeColor="accent1" w:themeShade="BF"/>
       <w:sz w:val="40"/>
       <w:szCs w:val="40"/>
@@ -2159,7 +2214,7 @@
       <w:outlineLvl w:val="1"/>
     </w:pPr>
     <w:rPr>
-      <w:rFonts w:asciiTheme="majorHAnsi" w:eastAsiaTheme="majorEastAsia" w:hAnsiTheme="majorHAnsi" w:cstheme="majorBidi"/>
+      <w:rFonts w:asciiTheme="majorHAnsi" w:hAnsiTheme="majorHAnsi" w:eastAsiaTheme="majorEastAsia" w:cstheme="majorBidi"/>
       <w:color w:val="0F4761" w:themeColor="accent1" w:themeShade="BF"/>
       <w:sz w:val="32"/>
       <w:szCs w:val="32"/>
@@ -2306,13 +2361,13 @@
       <w:color w:val="272727" w:themeColor="text1" w:themeTint="D8"/>
     </w:rPr>
   </w:style>
-  <w:style w:type="character" w:default="1" w:styleId="DefaultParagraphFont">
+  <w:style w:type="character" w:styleId="DefaultParagraphFont" w:default="1">
     <w:name w:val="Default Paragraph Font"/>
     <w:uiPriority w:val="1"/>
     <w:semiHidden/>
     <w:unhideWhenUsed/>
   </w:style>
-  <w:style w:type="table" w:default="1" w:styleId="TableNormal">
+  <w:style w:type="table" w:styleId="TableNormal" w:default="1">
     <w:name w:val="Normal Table"/>
     <w:uiPriority w:val="99"/>
     <w:semiHidden/>
@@ -2327,37 +2382,37 @@
       </w:tblCellMar>
     </w:tblPr>
   </w:style>
-  <w:style w:type="numbering" w:default="1" w:styleId="NoList">
+  <w:style w:type="numbering" w:styleId="NoList" w:default="1">
     <w:name w:val="No List"/>
     <w:uiPriority w:val="99"/>
     <w:semiHidden/>
     <w:unhideWhenUsed/>
   </w:style>
-  <w:style w:type="character" w:customStyle="1" w:styleId="Heading1Char">
+  <w:style w:type="character" w:styleId="Heading1Char" w:customStyle="1">
     <w:name w:val="Heading 1 Char"/>
     <w:basedOn w:val="DefaultParagraphFont"/>
     <w:link w:val="Heading1"/>
     <w:uiPriority w:val="9"/>
     <w:rPr>
-      <w:rFonts w:asciiTheme="majorHAnsi" w:eastAsiaTheme="majorEastAsia" w:hAnsiTheme="majorHAnsi" w:cstheme="majorBidi"/>
+      <w:rFonts w:asciiTheme="majorHAnsi" w:hAnsiTheme="majorHAnsi" w:eastAsiaTheme="majorEastAsia" w:cstheme="majorBidi"/>
       <w:color w:val="0F4761" w:themeColor="accent1" w:themeShade="BF"/>
       <w:sz w:val="40"/>
       <w:szCs w:val="40"/>
     </w:rPr>
   </w:style>
-  <w:style w:type="character" w:customStyle="1" w:styleId="Heading2Char">
+  <w:style w:type="character" w:styleId="Heading2Char" w:customStyle="1">
     <w:name w:val="Heading 2 Char"/>
     <w:basedOn w:val="DefaultParagraphFont"/>
     <w:link w:val="Heading2"/>
     <w:uiPriority w:val="9"/>
     <w:rPr>
-      <w:rFonts w:asciiTheme="majorHAnsi" w:eastAsiaTheme="majorEastAsia" w:hAnsiTheme="majorHAnsi" w:cstheme="majorBidi"/>
+      <w:rFonts w:asciiTheme="majorHAnsi" w:hAnsiTheme="majorHAnsi" w:eastAsiaTheme="majorEastAsia" w:cstheme="majorBidi"/>
       <w:color w:val="0F4761" w:themeColor="accent1" w:themeShade="BF"/>
       <w:sz w:val="32"/>
       <w:szCs w:val="32"/>
     </w:rPr>
   </w:style>
-  <w:style w:type="character" w:customStyle="1" w:styleId="Heading3Char">
+  <w:style w:type="character" w:styleId="Heading3Char" w:customStyle="1">
     <w:name w:val="Heading 3 Char"/>
     <w:basedOn w:val="DefaultParagraphFont"/>
     <w:link w:val="Heading3"/>
@@ -2369,7 +2424,7 @@
       <w:szCs w:val="28"/>
     </w:rPr>
   </w:style>
-  <w:style w:type="character" w:customStyle="1" w:styleId="Heading4Char">
+  <w:style w:type="character" w:styleId="Heading4Char" w:customStyle="1">
     <w:name w:val="Heading 4 Char"/>
     <w:basedOn w:val="DefaultParagraphFont"/>
     <w:link w:val="Heading4"/>
@@ -2381,7 +2436,7 @@
       <w:color w:val="0F4761" w:themeColor="accent1" w:themeShade="BF"/>
     </w:rPr>
   </w:style>
-  <w:style w:type="character" w:customStyle="1" w:styleId="Heading5Char">
+  <w:style w:type="character" w:styleId="Heading5Char" w:customStyle="1">
     <w:name w:val="Heading 5 Char"/>
     <w:basedOn w:val="DefaultParagraphFont"/>
     <w:link w:val="Heading5"/>
@@ -2391,7 +2446,7 @@
       <w:color w:val="0F4761" w:themeColor="accent1" w:themeShade="BF"/>
     </w:rPr>
   </w:style>
-  <w:style w:type="character" w:customStyle="1" w:styleId="Heading6Char">
+  <w:style w:type="character" w:styleId="Heading6Char" w:customStyle="1">
     <w:name w:val="Heading 6 Char"/>
     <w:basedOn w:val="DefaultParagraphFont"/>
     <w:link w:val="Heading6"/>
@@ -2403,7 +2458,7 @@
       <w:color w:val="595959" w:themeColor="text1" w:themeTint="A6"/>
     </w:rPr>
   </w:style>
-  <w:style w:type="character" w:customStyle="1" w:styleId="Heading7Char">
+  <w:style w:type="character" w:styleId="Heading7Char" w:customStyle="1">
     <w:name w:val="Heading 7 Char"/>
     <w:basedOn w:val="DefaultParagraphFont"/>
     <w:link w:val="Heading7"/>
@@ -2413,7 +2468,7 @@
       <w:color w:val="595959" w:themeColor="text1" w:themeTint="A6"/>
     </w:rPr>
   </w:style>
-  <w:style w:type="character" w:customStyle="1" w:styleId="Heading8Char">
+  <w:style w:type="character" w:styleId="Heading8Char" w:customStyle="1">
     <w:name w:val="Heading 8 Char"/>
     <w:basedOn w:val="DefaultParagraphFont"/>
     <w:link w:val="Heading8"/>
@@ -2425,7 +2480,7 @@
       <w:color w:val="272727" w:themeColor="text1" w:themeTint="D8"/>
     </w:rPr>
   </w:style>
-  <w:style w:type="character" w:customStyle="1" w:styleId="Heading9Char">
+  <w:style w:type="character" w:styleId="Heading9Char" w:customStyle="1">
     <w:name w:val="Heading 9 Char"/>
     <w:basedOn w:val="DefaultParagraphFont"/>
     <w:link w:val="Heading9"/>
@@ -2435,13 +2490,13 @@
       <w:color w:val="272727" w:themeColor="text1" w:themeTint="D8"/>
     </w:rPr>
   </w:style>
-  <w:style w:type="character" w:customStyle="1" w:styleId="TitleChar">
+  <w:style w:type="character" w:styleId="TitleChar" w:customStyle="1">
     <w:name w:val="Title Char"/>
     <w:basedOn w:val="DefaultParagraphFont"/>
     <w:link w:val="Title"/>
     <w:uiPriority w:val="10"/>
     <w:rPr>
-      <w:rFonts w:asciiTheme="majorHAnsi" w:eastAsiaTheme="majorEastAsia" w:hAnsiTheme="majorHAnsi" w:cstheme="majorBidi"/>
+      <w:rFonts w:asciiTheme="majorHAnsi" w:hAnsiTheme="majorHAnsi" w:eastAsiaTheme="majorEastAsia" w:cstheme="majorBidi"/>
       <w:spacing w:val="-10"/>
       <w:kern w:val="28"/>
       <w:sz w:val="56"/>
@@ -2460,14 +2515,14 @@
       <w:contextualSpacing/>
     </w:pPr>
     <w:rPr>
-      <w:rFonts w:asciiTheme="majorHAnsi" w:eastAsiaTheme="majorEastAsia" w:hAnsiTheme="majorHAnsi" w:cstheme="majorBidi"/>
+      <w:rFonts w:asciiTheme="majorHAnsi" w:hAnsiTheme="majorHAnsi" w:eastAsiaTheme="majorEastAsia" w:cstheme="majorBidi"/>
       <w:spacing w:val="-10"/>
       <w:kern w:val="28"/>
       <w:sz w:val="56"/>
       <w:szCs w:val="56"/>
     </w:rPr>
   </w:style>
-  <w:style w:type="character" w:customStyle="1" w:styleId="SubtitleChar">
+  <w:style w:type="character" w:styleId="SubtitleChar" w:customStyle="1">
     <w:name w:val="Subtitle Char"/>
     <w:basedOn w:val="DefaultParagraphFont"/>
     <w:link w:val="Subtitle"/>
@@ -2511,7 +2566,7 @@
       <w:color w:val="0F4761" w:themeColor="accent1" w:themeShade="BF"/>
     </w:rPr>
   </w:style>
-  <w:style w:type="character" w:customStyle="1" w:styleId="QuoteChar">
+  <w:style w:type="character" w:styleId="QuoteChar" w:customStyle="1">
     <w:name w:val="Quote Char"/>
     <w:basedOn w:val="DefaultParagraphFont"/>
     <w:link w:val="Quote"/>
@@ -2539,7 +2594,7 @@
       <w:color w:val="404040" w:themeColor="text1" w:themeTint="BF"/>
     </w:rPr>
   </w:style>
-  <w:style w:type="character" w:customStyle="1" w:styleId="IntenseQuoteChar">
+  <w:style w:type="character" w:styleId="IntenseQuoteChar" w:customStyle="1">
     <w:name w:val="Intense Quote Char"/>
     <w:basedOn w:val="DefaultParagraphFont"/>
     <w:link w:val="IntenseQuote"/>
@@ -2559,8 +2614,8 @@
     <w:qFormat/>
     <w:pPr>
       <w:pBdr>
-        <w:top w:val="single" w:sz="4" w:space="10" w:color="0F4761" w:themeColor="accent1" w:themeShade="BF"/>
-        <w:bottom w:val="single" w:sz="4" w:space="10" w:color="0F4761" w:themeColor="accent1" w:themeShade="BF"/>
+        <w:top w:val="single" w:color="0F4761" w:themeColor="accent1" w:themeShade="BF" w:sz="4" w:space="10"/>
+        <w:bottom w:val="single" w:color="0F4761" w:themeColor="accent1" w:themeShade="BF" w:sz="4" w:space="10"/>
       </w:pBdr>
       <w:spacing w:before="360" w:after="360"/>
       <w:ind w:left="864" w:right="864"/>

</xml_diff>